<commit_message>
Put image in user-guide.
</commit_message>
<xml_diff>
--- a/Comm-audio-User-Manual.docx
+++ b/Comm-audio-User-Manual.docx
@@ -1,6 +1,6 @@
 
 <file path=word/document.xml><?xml version="1.0" encoding="utf-8"?>
-<w:document xmlns:wpc="http://schemas.microsoft.com/office/word/2010/wordprocessingCanvas" xmlns:mc="http://schemas.openxmlformats.org/markup-compatibility/2006" xmlns:o="urn:schemas-microsoft-com:office:office" xmlns:r="http://schemas.openxmlformats.org/officeDocument/2006/relationships" xmlns:m="http://schemas.openxmlformats.org/officeDocument/2006/math" xmlns:v="urn:schemas-microsoft-com:vml" xmlns:wp14="http://schemas.microsoft.com/office/word/2010/wordprocessingDrawing" xmlns:wp="http://schemas.openxmlformats.org/drawingml/2006/wordprocessingDrawing" xmlns:w10="urn:schemas-microsoft-com:office:word" xmlns:w="http://schemas.openxmlformats.org/wordprocessingml/2006/main" xmlns:w14="http://schemas.microsoft.com/office/word/2010/wordml" xmlns:wpg="http://schemas.microsoft.com/office/word/2010/wordprocessingGroup" xmlns:wpi="http://schemas.microsoft.com/office/word/2010/wordprocessingInk" xmlns:wne="http://schemas.microsoft.com/office/word/2006/wordml" xmlns:wps="http://schemas.microsoft.com/office/word/2010/wordprocessingShape" mc:Ignorable="w14 wp14">
+<w:document xmlns:ve="http://schemas.openxmlformats.org/markup-compatibility/2006" xmlns:o="urn:schemas-microsoft-com:office:office" xmlns:r="http://schemas.openxmlformats.org/officeDocument/2006/relationships" xmlns:m="http://schemas.openxmlformats.org/officeDocument/2006/math" xmlns:v="urn:schemas-microsoft-com:vml" xmlns:wp="http://schemas.openxmlformats.org/drawingml/2006/wordprocessingDrawing" xmlns:w10="urn:schemas-microsoft-com:office:word" xmlns:w="http://schemas.openxmlformats.org/wordprocessingml/2006/main" xmlns:wne="http://schemas.microsoft.com/office/word/2006/wordml">
   <w:body>
     <w:p>
       <w:pPr>
@@ -10,7 +10,6 @@
           <w:sz w:val="96"/>
         </w:rPr>
       </w:pPr>
-      <w:proofErr w:type="spellStart"/>
       <w:r>
         <w:rPr>
           <w:rFonts w:ascii="Verdana" w:hAnsi="Verdana" w:cs="Arial"/>
@@ -25,16 +24,7 @@
           <w:b/>
           <w:sz w:val="96"/>
         </w:rPr>
-        <w:t>m</w:t>
-      </w:r>
-      <w:proofErr w:type="spellEnd"/>
-      <w:r>
-        <w:rPr>
-          <w:rFonts w:ascii="Verdana" w:hAnsi="Verdana" w:cs="Arial"/>
-          <w:b/>
-          <w:sz w:val="96"/>
-        </w:rPr>
-        <w:t>-Audio</w:t>
+        <w:t>m-Audio</w:t>
       </w:r>
     </w:p>
     <w:p>
@@ -55,7 +45,6 @@
           <w:sz w:val="44"/>
         </w:rPr>
       </w:pPr>
-      <w:proofErr w:type="gramStart"/>
       <w:r>
         <w:rPr>
           <w:rFonts w:ascii="Verdana" w:hAnsi="Verdana" w:cs="Arial"/>
@@ -64,7 +53,6 @@
         </w:rPr>
         <w:t>client</w:t>
       </w:r>
-      <w:proofErr w:type="gramEnd"/>
     </w:p>
     <w:p>
       <w:pPr>
@@ -78,10 +66,10 @@
       <w:r>
         <w:rPr>
           <w:noProof/>
-          <w:lang w:eastAsia="en-CA"/>
+          <w:lang w:val="en-US"/>
         </w:rPr>
         <w:drawing>
-          <wp:inline distT="0" distB="0" distL="0" distR="0" wp14:anchorId="0B4EB5FC" wp14:editId="65A8339A">
+          <wp:inline distT="0" distB="0" distL="0" distR="0">
             <wp:extent cx="4737088" cy="2705100"/>
             <wp:effectExtent l="0" t="0" r="6985" b="0"/>
             <wp:docPr id="1" name="Picture 1"/>
@@ -96,10 +84,10 @@
                     <pic:cNvPicPr/>
                   </pic:nvPicPr>
                   <pic:blipFill>
-                    <a:blip r:embed="rId7">
+                    <a:blip r:embed="rId6" cstate="print">
                       <a:extLst>
                         <a:ext uri="{BEBA8EAE-BF5A-486C-A8C5-ECC9F3942E4B}">
-                          <a14:imgProps xmlns:a14="http://schemas.microsoft.com/office/drawing/2010/main">
+                          <a14:imgProps xmlns:a14="http://schemas.microsoft.com/office/drawing/2010/main" xmlns:wps="http://schemas.microsoft.com/office/word/2010/wordprocessingShape" xmlns:wpi="http://schemas.microsoft.com/office/word/2010/wordprocessingInk" xmlns:wpg="http://schemas.microsoft.com/office/word/2010/wordprocessingGroup" xmlns:w14="http://schemas.microsoft.com/office/word/2010/wordml" xmlns:w="http://schemas.openxmlformats.org/wordprocessingml/2006/main" xmlns:w10="urn:schemas-microsoft-com:office:word" xmlns:wp14="http://schemas.microsoft.com/office/word/2010/wordprocessingDrawing" xmlns:v="urn:schemas-microsoft-com:vml" xmlns:o="urn:schemas-microsoft-com:office:office" xmlns:mc="http://schemas.openxmlformats.org/markup-compatibility/2006" xmlns:wpc="http://schemas.microsoft.com/office/word/2010/wordprocessingCanvas" xmlns="">
                             <a14:imgLayer r:embed="rId8">
                               <a14:imgEffect>
                                 <a14:saturation sat="0"/>
@@ -138,7 +126,6 @@
           <w:sz w:val="44"/>
         </w:rPr>
       </w:pPr>
-      <w:proofErr w:type="gramStart"/>
       <w:r>
         <w:rPr>
           <w:rFonts w:ascii="Verdana" w:hAnsi="Verdana" w:cs="Arial"/>
@@ -147,7 +134,6 @@
         </w:rPr>
         <w:t>server</w:t>
       </w:r>
-      <w:proofErr w:type="gramEnd"/>
     </w:p>
     <w:p>
       <w:pPr>
@@ -161,10 +147,10 @@
       <w:r>
         <w:rPr>
           <w:noProof/>
-          <w:lang w:eastAsia="en-CA"/>
+          <w:lang w:val="en-US"/>
         </w:rPr>
         <w:drawing>
-          <wp:inline distT="0" distB="0" distL="0" distR="0" wp14:anchorId="3AED458B" wp14:editId="3831A277">
+          <wp:inline distT="0" distB="0" distL="0" distR="0">
             <wp:extent cx="4838700" cy="2868584"/>
             <wp:effectExtent l="0" t="0" r="0" b="8255"/>
             <wp:docPr id="2" name="Picture 2"/>
@@ -179,10 +165,10 @@
                     <pic:cNvPicPr/>
                   </pic:nvPicPr>
                   <pic:blipFill>
-                    <a:blip r:embed="rId9">
+                    <a:blip r:embed="rId9" cstate="print">
                       <a:extLst>
                         <a:ext uri="{BEBA8EAE-BF5A-486C-A8C5-ECC9F3942E4B}">
-                          <a14:imgProps xmlns:a14="http://schemas.microsoft.com/office/drawing/2010/main">
+                          <a14:imgProps xmlns:a14="http://schemas.microsoft.com/office/drawing/2010/main" xmlns:wps="http://schemas.microsoft.com/office/word/2010/wordprocessingShape" xmlns:wpi="http://schemas.microsoft.com/office/word/2010/wordprocessingInk" xmlns:wpg="http://schemas.microsoft.com/office/word/2010/wordprocessingGroup" xmlns:w14="http://schemas.microsoft.com/office/word/2010/wordml" xmlns:w="http://schemas.openxmlformats.org/wordprocessingml/2006/main" xmlns:w10="urn:schemas-microsoft-com:office:word" xmlns:wp14="http://schemas.microsoft.com/office/word/2010/wordprocessingDrawing" xmlns:v="urn:schemas-microsoft-com:vml" xmlns:o="urn:schemas-microsoft-com:office:office" xmlns:mc="http://schemas.openxmlformats.org/markup-compatibility/2006" xmlns:wpc="http://schemas.microsoft.com/office/word/2010/wordprocessingCanvas" xmlns="">
                             <a14:imgLayer r:embed="rId10">
                               <a14:imgEffect>
                                 <a14:saturation sat="0"/>
@@ -231,72 +217,9 @@
           <w:lang w:eastAsia="en-CA"/>
         </w:rPr>
         <w:lastRenderedPageBreak/>
-        <mc:AlternateContent>
-          <mc:Choice Requires="wps">
-            <w:drawing>
-              <wp:anchor distT="0" distB="0" distL="114300" distR="114300" simplePos="0" relativeHeight="251657215" behindDoc="1" locked="0" layoutInCell="1" allowOverlap="1">
-                <wp:simplePos x="0" y="0"/>
-                <wp:positionH relativeFrom="column">
-                  <wp:posOffset>1162050</wp:posOffset>
-                </wp:positionH>
-                <wp:positionV relativeFrom="paragraph">
-                  <wp:posOffset>-114300</wp:posOffset>
-                </wp:positionV>
-                <wp:extent cx="5143500" cy="2609850"/>
-                <wp:effectExtent l="0" t="0" r="19050" b="19050"/>
-                <wp:wrapNone/>
-                <wp:docPr id="11" name="Rounded Rectangle 11"/>
-                <wp:cNvGraphicFramePr/>
-                <a:graphic xmlns:a="http://schemas.openxmlformats.org/drawingml/2006/main">
-                  <a:graphicData uri="http://schemas.microsoft.com/office/word/2010/wordprocessingShape">
-                    <wps:wsp>
-                      <wps:cNvSpPr/>
-                      <wps:spPr>
-                        <a:xfrm>
-                          <a:off x="0" y="0"/>
-                          <a:ext cx="5143500" cy="2609850"/>
-                        </a:xfrm>
-                        <a:prstGeom prst="roundRect">
-                          <a:avLst/>
-                        </a:prstGeom>
-                        <a:ln>
-                          <a:solidFill>
-                            <a:schemeClr val="tx1"/>
-                          </a:solidFill>
-                        </a:ln>
-                      </wps:spPr>
-                      <wps:style>
-                        <a:lnRef idx="2">
-                          <a:schemeClr val="accent6"/>
-                        </a:lnRef>
-                        <a:fillRef idx="1">
-                          <a:schemeClr val="lt1"/>
-                        </a:fillRef>
-                        <a:effectRef idx="0">
-                          <a:schemeClr val="accent6"/>
-                        </a:effectRef>
-                        <a:fontRef idx="minor">
-                          <a:schemeClr val="dk1"/>
-                        </a:fontRef>
-                      </wps:style>
-                      <wps:bodyPr rot="0" spcFirstLastPara="0" vertOverflow="overflow" horzOverflow="overflow" vert="horz" wrap="square" lIns="91440" tIns="45720" rIns="91440" bIns="45720" numCol="1" spcCol="0" rtlCol="0" fromWordArt="0" anchor="ctr" anchorCtr="0" forceAA="0" compatLnSpc="1">
-                        <a:prstTxWarp prst="textNoShape">
-                          <a:avLst/>
-                        </a:prstTxWarp>
-                        <a:noAutofit/>
-                      </wps:bodyPr>
-                    </wps:wsp>
-                  </a:graphicData>
-                </a:graphic>
-              </wp:anchor>
-            </w:drawing>
-          </mc:Choice>
-          <mc:Fallback>
-            <w:pict>
-              <v:roundrect id="Rounded Rectangle 11" o:spid="_x0000_s1026" style="position:absolute;margin-left:91.5pt;margin-top:-9pt;width:405pt;height:205.5pt;z-index:-251659265;visibility:visible;mso-wrap-style:square;mso-wrap-distance-left:9pt;mso-wrap-distance-top:0;mso-wrap-distance-right:9pt;mso-wrap-distance-bottom:0;mso-position-horizontal:absolute;mso-position-horizontal-relative:text;mso-position-vertical:absolute;mso-position-vertical-relative:text;v-text-anchor:middle" arcsize="10923f" o:gfxdata="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" fillcolor="white [3201]" strokecolor="black [3213]" strokeweight="2pt"/>
-            </w:pict>
-          </mc:Fallback>
-        </mc:AlternateContent>
+        <w:pict>
+          <v:roundrect id="Rounded Rectangle 11" o:spid="_x0000_s1026" style="position:absolute;margin-left:91.5pt;margin-top:-9pt;width:405pt;height:205.5pt;z-index:-251651072;visibility:visible;v-text-anchor:middle" arcsize="10923f" o:gfxdata="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" fillcolor="white [3201]" strokecolor="black [3213]" strokeweight="2pt"/>
+        </w:pict>
       </w:r>
       <w:r>
         <w:rPr>
@@ -305,10 +228,10 @@
           <w:noProof/>
           <w:sz w:val="44"/>
           <w:szCs w:val="44"/>
-          <w:lang w:eastAsia="en-CA"/>
+          <w:lang w:val="en-US"/>
         </w:rPr>
         <w:drawing>
-          <wp:anchor distT="0" distB="0" distL="114300" distR="114300" simplePos="0" relativeHeight="251660288" behindDoc="1" locked="0" layoutInCell="1" allowOverlap="1" wp14:anchorId="2200B16B" wp14:editId="0FA32513">
+          <wp:anchor distT="0" distB="0" distL="114300" distR="114300" simplePos="0" relativeHeight="251651072" behindDoc="1" locked="0" layoutInCell="1" allowOverlap="1">
             <wp:simplePos x="0" y="0"/>
             <wp:positionH relativeFrom="column">
               <wp:posOffset>3962400</wp:posOffset>
@@ -349,7 +272,7 @@
                     <a:blip r:embed="rId11" cstate="print">
                       <a:extLst>
                         <a:ext uri="{28A0092B-C50C-407E-A947-70E740481C1C}">
-                          <a14:useLocalDpi xmlns:a14="http://schemas.microsoft.com/office/drawing/2010/main" val="0"/>
+                          <a14:useLocalDpi xmlns:a14="http://schemas.microsoft.com/office/drawing/2010/main" xmlns:wps="http://schemas.microsoft.com/office/word/2010/wordprocessingShape" xmlns:wpi="http://schemas.microsoft.com/office/word/2010/wordprocessingInk" xmlns:wpg="http://schemas.microsoft.com/office/word/2010/wordprocessingGroup" xmlns:w14="http://schemas.microsoft.com/office/word/2010/wordml" xmlns:w="http://schemas.openxmlformats.org/wordprocessingml/2006/main" xmlns:w10="urn:schemas-microsoft-com:office:word" xmlns:wp14="http://schemas.microsoft.com/office/word/2010/wordprocessingDrawing" xmlns:v="urn:schemas-microsoft-com:vml" xmlns:o="urn:schemas-microsoft-com:office:office" xmlns:mc="http://schemas.openxmlformats.org/markup-compatibility/2006" xmlns:wpc="http://schemas.microsoft.com/office/word/2010/wordprocessingCanvas" xmlns="" val="0"/>
                         </a:ext>
                       </a:extLst>
                     </a:blip>
@@ -369,12 +292,6 @@
                 </pic:pic>
               </a:graphicData>
             </a:graphic>
-            <wp14:sizeRelH relativeFrom="page">
-              <wp14:pctWidth>0</wp14:pctWidth>
-            </wp14:sizeRelH>
-            <wp14:sizeRelV relativeFrom="page">
-              <wp14:pctHeight>0</wp14:pctHeight>
-            </wp14:sizeRelV>
           </wp:anchor>
         </w:drawing>
       </w:r>
@@ -385,10 +302,10 @@
           <w:noProof/>
           <w:sz w:val="44"/>
           <w:szCs w:val="44"/>
-          <w:lang w:eastAsia="en-CA"/>
+          <w:lang w:val="en-US"/>
         </w:rPr>
         <w:drawing>
-          <wp:anchor distT="0" distB="0" distL="114300" distR="114300" simplePos="0" relativeHeight="251658240" behindDoc="1" locked="0" layoutInCell="1" allowOverlap="1" wp14:anchorId="772C1A4E" wp14:editId="71FA14E6">
+          <wp:anchor distT="0" distB="0" distL="114300" distR="114300" simplePos="0" relativeHeight="251650048" behindDoc="1" locked="0" layoutInCell="1" allowOverlap="1">
             <wp:simplePos x="0" y="0"/>
             <wp:positionH relativeFrom="column">
               <wp:posOffset>1847850</wp:posOffset>
@@ -429,7 +346,7 @@
                     <a:blip r:embed="rId11" cstate="print">
                       <a:extLst>
                         <a:ext uri="{28A0092B-C50C-407E-A947-70E740481C1C}">
-                          <a14:useLocalDpi xmlns:a14="http://schemas.microsoft.com/office/drawing/2010/main" val="0"/>
+                          <a14:useLocalDpi xmlns:a14="http://schemas.microsoft.com/office/drawing/2010/main" xmlns:wps="http://schemas.microsoft.com/office/word/2010/wordprocessingShape" xmlns:wpi="http://schemas.microsoft.com/office/word/2010/wordprocessingInk" xmlns:wpg="http://schemas.microsoft.com/office/word/2010/wordprocessingGroup" xmlns:w14="http://schemas.microsoft.com/office/word/2010/wordml" xmlns:w="http://schemas.openxmlformats.org/wordprocessingml/2006/main" xmlns:w10="urn:schemas-microsoft-com:office:word" xmlns:wp14="http://schemas.microsoft.com/office/word/2010/wordprocessingDrawing" xmlns:v="urn:schemas-microsoft-com:vml" xmlns:o="urn:schemas-microsoft-com:office:office" xmlns:mc="http://schemas.openxmlformats.org/markup-compatibility/2006" xmlns:wpc="http://schemas.microsoft.com/office/word/2010/wordprocessingCanvas" xmlns="" val="0"/>
                         </a:ext>
                       </a:extLst>
                     </a:blip>
@@ -449,12 +366,6 @@
                 </pic:pic>
               </a:graphicData>
             </a:graphic>
-            <wp14:sizeRelH relativeFrom="page">
-              <wp14:pctWidth>0</wp14:pctWidth>
-            </wp14:sizeRelH>
-            <wp14:sizeRelV relativeFrom="page">
-              <wp14:pctHeight>0</wp14:pctHeight>
-            </wp14:sizeRelV>
           </wp:anchor>
         </w:drawing>
       </w:r>
@@ -465,10 +376,10 @@
           <w:noProof/>
           <w:sz w:val="44"/>
           <w:szCs w:val="44"/>
-          <w:lang w:eastAsia="en-CA"/>
+          <w:lang w:val="en-US"/>
         </w:rPr>
         <w:drawing>
-          <wp:inline distT="0" distB="0" distL="0" distR="0" wp14:anchorId="63EFBF19" wp14:editId="7F82FEB1">
+          <wp:inline distT="0" distB="0" distL="0" distR="0">
             <wp:extent cx="1162050" cy="1676400"/>
             <wp:effectExtent l="0" t="0" r="0" b="0"/>
             <wp:docPr id="4" name="Picture 4"/>
@@ -483,10 +394,10 @@
                     <pic:cNvPicPr/>
                   </pic:nvPicPr>
                   <pic:blipFill>
-                    <a:blip r:embed="rId12">
+                    <a:blip r:embed="rId12" cstate="print">
                       <a:extLst>
                         <a:ext uri="{28A0092B-C50C-407E-A947-70E740481C1C}">
-                          <a14:useLocalDpi xmlns:a14="http://schemas.microsoft.com/office/drawing/2010/main" val="0"/>
+                          <a14:useLocalDpi xmlns:a14="http://schemas.microsoft.com/office/drawing/2010/main" xmlns:wps="http://schemas.microsoft.com/office/word/2010/wordprocessingShape" xmlns:wpi="http://schemas.microsoft.com/office/word/2010/wordprocessingInk" xmlns:wpg="http://schemas.microsoft.com/office/word/2010/wordprocessingGroup" xmlns:w14="http://schemas.microsoft.com/office/word/2010/wordml" xmlns:w="http://schemas.openxmlformats.org/wordprocessingml/2006/main" xmlns:w10="urn:schemas-microsoft-com:office:word" xmlns:wp14="http://schemas.microsoft.com/office/word/2010/wordprocessingDrawing" xmlns:v="urn:schemas-microsoft-com:vml" xmlns:o="urn:schemas-microsoft-com:office:office" xmlns:mc="http://schemas.openxmlformats.org/markup-compatibility/2006" xmlns:wpc="http://schemas.microsoft.com/office/word/2010/wordprocessingCanvas" xmlns="" val="0"/>
                         </a:ext>
                       </a:extLst>
                     </a:blip>
@@ -753,10 +664,10 @@
       <w:r>
         <w:rPr>
           <w:noProof/>
-          <w:lang w:eastAsia="en-CA"/>
+          <w:lang w:val="en-US"/>
         </w:rPr>
         <w:drawing>
-          <wp:inline distT="0" distB="0" distL="0" distR="0" wp14:anchorId="34A7C0AF" wp14:editId="2297CCF9">
+          <wp:inline distT="0" distB="0" distL="0" distR="0">
             <wp:extent cx="4838700" cy="2868584"/>
             <wp:effectExtent l="0" t="0" r="0" b="8255"/>
             <wp:docPr id="12" name="Picture 12"/>
@@ -771,10 +682,10 @@
                     <pic:cNvPicPr/>
                   </pic:nvPicPr>
                   <pic:blipFill>
-                    <a:blip r:embed="rId9">
+                    <a:blip r:embed="rId9" cstate="print">
                       <a:extLst>
                         <a:ext uri="{BEBA8EAE-BF5A-486C-A8C5-ECC9F3942E4B}">
-                          <a14:imgProps xmlns:a14="http://schemas.microsoft.com/office/drawing/2010/main">
+                          <a14:imgProps xmlns:a14="http://schemas.microsoft.com/office/drawing/2010/main" xmlns:wps="http://schemas.microsoft.com/office/word/2010/wordprocessingShape" xmlns:wpi="http://schemas.microsoft.com/office/word/2010/wordprocessingInk" xmlns:wpg="http://schemas.microsoft.com/office/word/2010/wordprocessingGroup" xmlns:w14="http://schemas.microsoft.com/office/word/2010/wordml" xmlns:w="http://schemas.openxmlformats.org/wordprocessingml/2006/main" xmlns:w10="urn:schemas-microsoft-com:office:word" xmlns:wp14="http://schemas.microsoft.com/office/word/2010/wordprocessingDrawing" xmlns:v="urn:schemas-microsoft-com:vml" xmlns:o="urn:schemas-microsoft-com:office:office" xmlns:mc="http://schemas.openxmlformats.org/markup-compatibility/2006" xmlns:wpc="http://schemas.microsoft.com/office/word/2010/wordprocessingCanvas" xmlns="">
                             <a14:imgLayer r:embed="rId10">
                               <a14:imgEffect>
                                 <a14:saturation sat="0"/>
@@ -857,10 +768,10 @@
       <w:r>
         <w:rPr>
           <w:noProof/>
-          <w:lang w:eastAsia="en-CA"/>
+          <w:lang w:val="en-US"/>
         </w:rPr>
         <w:drawing>
-          <wp:inline distT="0" distB="0" distL="0" distR="0" wp14:anchorId="636C6EBA" wp14:editId="51E0C4C3">
+          <wp:inline distT="0" distB="0" distL="0" distR="0">
             <wp:extent cx="4737088" cy="2705100"/>
             <wp:effectExtent l="0" t="0" r="6985" b="0"/>
             <wp:docPr id="13" name="Picture 13"/>
@@ -875,10 +786,10 @@
                     <pic:cNvPicPr/>
                   </pic:nvPicPr>
                   <pic:blipFill>
-                    <a:blip r:embed="rId7">
+                    <a:blip r:embed="rId6" cstate="print">
                       <a:extLst>
                         <a:ext uri="{BEBA8EAE-BF5A-486C-A8C5-ECC9F3942E4B}">
-                          <a14:imgProps xmlns:a14="http://schemas.microsoft.com/office/drawing/2010/main">
+                          <a14:imgProps xmlns:a14="http://schemas.microsoft.com/office/drawing/2010/main" xmlns:wps="http://schemas.microsoft.com/office/word/2010/wordprocessingShape" xmlns:wpi="http://schemas.microsoft.com/office/word/2010/wordprocessingInk" xmlns:wpg="http://schemas.microsoft.com/office/word/2010/wordprocessingGroup" xmlns:w14="http://schemas.microsoft.com/office/word/2010/wordml" xmlns:w="http://schemas.openxmlformats.org/wordprocessingml/2006/main" xmlns:w10="urn:schemas-microsoft-com:office:word" xmlns:wp14="http://schemas.microsoft.com/office/word/2010/wordprocessingDrawing" xmlns:v="urn:schemas-microsoft-com:vml" xmlns:o="urn:schemas-microsoft-com:office:office" xmlns:mc="http://schemas.openxmlformats.org/markup-compatibility/2006" xmlns:wpc="http://schemas.microsoft.com/office/word/2010/wordprocessingCanvas" xmlns="">
                             <a14:imgLayer r:embed="rId8">
                               <a14:imgEffect>
                                 <a14:saturation sat="0"/>
@@ -943,10 +854,10 @@
           <w:noProof/>
           <w:sz w:val="44"/>
           <w:szCs w:val="44"/>
-          <w:lang w:eastAsia="en-CA"/>
+          <w:lang w:val="en-US"/>
         </w:rPr>
         <w:drawing>
-          <wp:anchor distT="0" distB="0" distL="114300" distR="114300" simplePos="0" relativeHeight="251663360" behindDoc="1" locked="0" layoutInCell="1" allowOverlap="1" wp14:anchorId="51A85F25" wp14:editId="4356F099">
+          <wp:anchor distT="0" distB="0" distL="114300" distR="114300" simplePos="0" relativeHeight="251654144" behindDoc="1" locked="0" layoutInCell="1" allowOverlap="1">
             <wp:simplePos x="0" y="0"/>
             <wp:positionH relativeFrom="column">
               <wp:posOffset>381000</wp:posOffset>
@@ -972,7 +883,7 @@
                     <a:blip r:embed="rId13" cstate="print">
                       <a:extLst>
                         <a:ext uri="{28A0092B-C50C-407E-A947-70E740481C1C}">
-                          <a14:useLocalDpi xmlns:a14="http://schemas.microsoft.com/office/drawing/2010/main" val="0"/>
+                          <a14:useLocalDpi xmlns:a14="http://schemas.microsoft.com/office/drawing/2010/main" xmlns:wps="http://schemas.microsoft.com/office/word/2010/wordprocessingShape" xmlns:wpi="http://schemas.microsoft.com/office/word/2010/wordprocessingInk" xmlns:wpg="http://schemas.microsoft.com/office/word/2010/wordprocessingGroup" xmlns:w14="http://schemas.microsoft.com/office/word/2010/wordml" xmlns:w="http://schemas.openxmlformats.org/wordprocessingml/2006/main" xmlns:w10="urn:schemas-microsoft-com:office:word" xmlns:wp14="http://schemas.microsoft.com/office/word/2010/wordprocessingDrawing" xmlns:v="urn:schemas-microsoft-com:vml" xmlns:o="urn:schemas-microsoft-com:office:office" xmlns:mc="http://schemas.openxmlformats.org/markup-compatibility/2006" xmlns:wpc="http://schemas.microsoft.com/office/word/2010/wordprocessingCanvas" xmlns="" val="0"/>
                         </a:ext>
                       </a:extLst>
                     </a:blip>
@@ -992,12 +903,6 @@
                 </pic:pic>
               </a:graphicData>
             </a:graphic>
-            <wp14:sizeRelH relativeFrom="page">
-              <wp14:pctWidth>0</wp14:pctWidth>
-            </wp14:sizeRelH>
-            <wp14:sizeRelV relativeFrom="page">
-              <wp14:pctHeight>0</wp14:pctHeight>
-            </wp14:sizeRelV>
           </wp:anchor>
         </w:drawing>
       </w:r>
@@ -1021,10 +926,10 @@
       <w:r>
         <w:rPr>
           <w:noProof/>
-          <w:lang w:eastAsia="en-CA"/>
+          <w:lang w:val="en-US"/>
         </w:rPr>
         <w:drawing>
-          <wp:anchor distT="0" distB="0" distL="114300" distR="114300" simplePos="0" relativeHeight="251661312" behindDoc="1" locked="0" layoutInCell="1" allowOverlap="1" wp14:anchorId="7958F578" wp14:editId="64CDFF44">
+          <wp:anchor distT="0" distB="0" distL="114300" distR="114300" simplePos="0" relativeHeight="251652096" behindDoc="1" locked="0" layoutInCell="1" allowOverlap="1">
             <wp:simplePos x="0" y="0"/>
             <wp:positionH relativeFrom="column">
               <wp:posOffset>0</wp:posOffset>
@@ -1055,10 +960,10 @@
                     <pic:cNvPicPr/>
                   </pic:nvPicPr>
                   <pic:blipFill rotWithShape="1">
-                    <a:blip r:embed="rId7">
+                    <a:blip r:embed="rId6" cstate="print">
                       <a:extLst>
                         <a:ext uri="{BEBA8EAE-BF5A-486C-A8C5-ECC9F3942E4B}">
-                          <a14:imgProps xmlns:a14="http://schemas.microsoft.com/office/drawing/2010/main">
+                          <a14:imgProps xmlns:a14="http://schemas.microsoft.com/office/drawing/2010/main" xmlns:wps="http://schemas.microsoft.com/office/word/2010/wordprocessingShape" xmlns:wpi="http://schemas.microsoft.com/office/word/2010/wordprocessingInk" xmlns:wpg="http://schemas.microsoft.com/office/word/2010/wordprocessingGroup" xmlns:w14="http://schemas.microsoft.com/office/word/2010/wordml" xmlns:w="http://schemas.openxmlformats.org/wordprocessingml/2006/main" xmlns:w10="urn:schemas-microsoft-com:office:word" xmlns:wp14="http://schemas.microsoft.com/office/word/2010/wordprocessingDrawing" xmlns:v="urn:schemas-microsoft-com:vml" xmlns:o="urn:schemas-microsoft-com:office:office" xmlns:mc="http://schemas.openxmlformats.org/markup-compatibility/2006" xmlns:wpc="http://schemas.microsoft.com/office/word/2010/wordprocessingCanvas" xmlns="">
                             <a14:imgLayer r:embed="rId8">
                               <a14:imgEffect>
                                 <a14:saturation sat="0"/>
@@ -1067,7 +972,7 @@
                           </a14:imgProps>
                         </a:ext>
                         <a:ext uri="{28A0092B-C50C-407E-A947-70E740481C1C}">
-                          <a14:useLocalDpi xmlns:a14="http://schemas.microsoft.com/office/drawing/2010/main" val="0"/>
+                          <a14:useLocalDpi xmlns:a14="http://schemas.microsoft.com/office/drawing/2010/main" xmlns:wps="http://schemas.microsoft.com/office/word/2010/wordprocessingShape" xmlns:wpi="http://schemas.microsoft.com/office/word/2010/wordprocessingInk" xmlns:wpg="http://schemas.microsoft.com/office/word/2010/wordprocessingGroup" xmlns:w14="http://schemas.microsoft.com/office/word/2010/wordml" xmlns:w="http://schemas.openxmlformats.org/wordprocessingml/2006/main" xmlns:w10="urn:schemas-microsoft-com:office:word" xmlns:wp14="http://schemas.microsoft.com/office/word/2010/wordprocessingDrawing" xmlns:v="urn:schemas-microsoft-com:vml" xmlns:o="urn:schemas-microsoft-com:office:office" xmlns:mc="http://schemas.openxmlformats.org/markup-compatibility/2006" xmlns:wpc="http://schemas.microsoft.com/office/word/2010/wordprocessingCanvas" xmlns="" val="0"/>
                         </a:ext>
                       </a:extLst>
                     </a:blip>
@@ -1087,19 +992,13 @@
                     </a:ln>
                     <a:extLst>
                       <a:ext uri="{53640926-AAD7-44D8-BBD7-CCE9431645EC}">
-                        <a14:shadowObscured xmlns:a14="http://schemas.microsoft.com/office/drawing/2010/main"/>
+                        <a14:shadowObscured xmlns:a14="http://schemas.microsoft.com/office/drawing/2010/main" xmlns:wps="http://schemas.microsoft.com/office/word/2010/wordprocessingShape" xmlns:wpi="http://schemas.microsoft.com/office/word/2010/wordprocessingInk" xmlns:wpg="http://schemas.microsoft.com/office/word/2010/wordprocessingGroup" xmlns:w14="http://schemas.microsoft.com/office/word/2010/wordml" xmlns:w="http://schemas.openxmlformats.org/wordprocessingml/2006/main" xmlns:w10="urn:schemas-microsoft-com:office:word" xmlns:wp14="http://schemas.microsoft.com/office/word/2010/wordprocessingDrawing" xmlns:v="urn:schemas-microsoft-com:vml" xmlns:o="urn:schemas-microsoft-com:office:office" xmlns:mc="http://schemas.openxmlformats.org/markup-compatibility/2006" xmlns:wpc="http://schemas.microsoft.com/office/word/2010/wordprocessingCanvas" xmlns=""/>
                       </a:ext>
                     </a:extLst>
                   </pic:spPr>
                 </pic:pic>
               </a:graphicData>
             </a:graphic>
-            <wp14:sizeRelH relativeFrom="page">
-              <wp14:pctWidth>0</wp14:pctWidth>
-            </wp14:sizeRelH>
-            <wp14:sizeRelV relativeFrom="page">
-              <wp14:pctHeight>0</wp14:pctHeight>
-            </wp14:sizeRelV>
           </wp:anchor>
         </w:drawing>
       </w:r>
@@ -1126,10 +1025,10 @@
       <w:r>
         <w:rPr>
           <w:noProof/>
-          <w:lang w:eastAsia="en-CA"/>
+          <w:lang w:val="en-US"/>
         </w:rPr>
         <w:drawing>
-          <wp:anchor distT="0" distB="0" distL="114300" distR="114300" simplePos="0" relativeHeight="251662336" behindDoc="1" locked="0" layoutInCell="1" allowOverlap="1" wp14:anchorId="6CF62C52" wp14:editId="3B0F2FAA">
+          <wp:anchor distT="0" distB="0" distL="114300" distR="114300" simplePos="0" relativeHeight="251653120" behindDoc="1" locked="0" layoutInCell="1" allowOverlap="1">
             <wp:simplePos x="0" y="0"/>
             <wp:positionH relativeFrom="column">
               <wp:posOffset>133350</wp:posOffset>
@@ -1152,10 +1051,10 @@
                     <pic:cNvPicPr/>
                   </pic:nvPicPr>
                   <pic:blipFill>
-                    <a:blip r:embed="rId14">
+                    <a:blip r:embed="rId14" cstate="print">
                       <a:extLst>
                         <a:ext uri="{28A0092B-C50C-407E-A947-70E740481C1C}">
-                          <a14:useLocalDpi xmlns:a14="http://schemas.microsoft.com/office/drawing/2010/main" val="0"/>
+                          <a14:useLocalDpi xmlns:a14="http://schemas.microsoft.com/office/drawing/2010/main" xmlns:wps="http://schemas.microsoft.com/office/word/2010/wordprocessingShape" xmlns:wpi="http://schemas.microsoft.com/office/word/2010/wordprocessingInk" xmlns:wpg="http://schemas.microsoft.com/office/word/2010/wordprocessingGroup" xmlns:w14="http://schemas.microsoft.com/office/word/2010/wordml" xmlns:w="http://schemas.openxmlformats.org/wordprocessingml/2006/main" xmlns:w10="urn:schemas-microsoft-com:office:word" xmlns:wp14="http://schemas.microsoft.com/office/word/2010/wordprocessingDrawing" xmlns:v="urn:schemas-microsoft-com:vml" xmlns:o="urn:schemas-microsoft-com:office:office" xmlns:mc="http://schemas.openxmlformats.org/markup-compatibility/2006" xmlns:wpc="http://schemas.microsoft.com/office/word/2010/wordprocessingCanvas" xmlns="" val="0"/>
                         </a:ext>
                       </a:extLst>
                     </a:blip>
@@ -1175,12 +1074,6 @@
                 </pic:pic>
               </a:graphicData>
             </a:graphic>
-            <wp14:sizeRelH relativeFrom="page">
-              <wp14:pctWidth>0</wp14:pctWidth>
-            </wp14:sizeRelH>
-            <wp14:sizeRelV relativeFrom="page">
-              <wp14:pctHeight>0</wp14:pctHeight>
-            </wp14:sizeRelV>
           </wp:anchor>
         </w:drawing>
       </w:r>
@@ -1271,10 +1164,10 @@
           <w:noProof/>
           <w:sz w:val="44"/>
           <w:szCs w:val="44"/>
-          <w:lang w:eastAsia="en-CA"/>
+          <w:lang w:val="en-US"/>
         </w:rPr>
         <w:drawing>
-          <wp:anchor distT="0" distB="0" distL="114300" distR="114300" simplePos="0" relativeHeight="251667456" behindDoc="1" locked="0" layoutInCell="1" allowOverlap="1" wp14:anchorId="37ABC4BA" wp14:editId="53A6EC82">
+          <wp:anchor distT="0" distB="0" distL="114300" distR="114300" simplePos="0" relativeHeight="251656192" behindDoc="1" locked="0" layoutInCell="1" allowOverlap="1">
             <wp:simplePos x="0" y="0"/>
             <wp:positionH relativeFrom="column">
               <wp:posOffset>2361135</wp:posOffset>
@@ -1300,7 +1193,7 @@
                     <a:blip r:embed="rId13" cstate="print">
                       <a:extLst>
                         <a:ext uri="{28A0092B-C50C-407E-A947-70E740481C1C}">
-                          <a14:useLocalDpi xmlns:a14="http://schemas.microsoft.com/office/drawing/2010/main" val="0"/>
+                          <a14:useLocalDpi xmlns:a14="http://schemas.microsoft.com/office/drawing/2010/main" xmlns:wps="http://schemas.microsoft.com/office/word/2010/wordprocessingShape" xmlns:wpi="http://schemas.microsoft.com/office/word/2010/wordprocessingInk" xmlns:wpg="http://schemas.microsoft.com/office/word/2010/wordprocessingGroup" xmlns:w14="http://schemas.microsoft.com/office/word/2010/wordml" xmlns:w="http://schemas.openxmlformats.org/wordprocessingml/2006/main" xmlns:w10="urn:schemas-microsoft-com:office:word" xmlns:wp14="http://schemas.microsoft.com/office/word/2010/wordprocessingDrawing" xmlns:v="urn:schemas-microsoft-com:vml" xmlns:o="urn:schemas-microsoft-com:office:office" xmlns:mc="http://schemas.openxmlformats.org/markup-compatibility/2006" xmlns:wpc="http://schemas.microsoft.com/office/word/2010/wordprocessingCanvas" xmlns="" val="0"/>
                         </a:ext>
                       </a:extLst>
                     </a:blip>
@@ -1320,22 +1213,16 @@
                 </pic:pic>
               </a:graphicData>
             </a:graphic>
-            <wp14:sizeRelH relativeFrom="page">
-              <wp14:pctWidth>0</wp14:pctWidth>
-            </wp14:sizeRelH>
-            <wp14:sizeRelV relativeFrom="page">
-              <wp14:pctHeight>0</wp14:pctHeight>
-            </wp14:sizeRelV>
           </wp:anchor>
         </w:drawing>
       </w:r>
       <w:r>
         <w:rPr>
           <w:noProof/>
-          <w:lang w:eastAsia="en-CA"/>
+          <w:lang w:val="en-US"/>
         </w:rPr>
         <w:drawing>
-          <wp:anchor distT="0" distB="0" distL="114300" distR="114300" simplePos="0" relativeHeight="251666432" behindDoc="1" locked="0" layoutInCell="1" allowOverlap="1">
+          <wp:anchor distT="0" distB="0" distL="114300" distR="114300" simplePos="0" relativeHeight="251655168" behindDoc="1" locked="0" layoutInCell="1" allowOverlap="1">
             <wp:simplePos x="0" y="0"/>
             <wp:positionH relativeFrom="column">
               <wp:posOffset>0</wp:posOffset>
@@ -1358,10 +1245,10 @@
                     <pic:cNvPicPr/>
                   </pic:nvPicPr>
                   <pic:blipFill>
-                    <a:blip r:embed="rId7">
+                    <a:blip r:embed="rId6" cstate="print">
                       <a:extLst>
                         <a:ext uri="{BEBA8EAE-BF5A-486C-A8C5-ECC9F3942E4B}">
-                          <a14:imgProps xmlns:a14="http://schemas.microsoft.com/office/drawing/2010/main">
+                          <a14:imgProps xmlns:a14="http://schemas.microsoft.com/office/drawing/2010/main" xmlns:wps="http://schemas.microsoft.com/office/word/2010/wordprocessingShape" xmlns:wpi="http://schemas.microsoft.com/office/word/2010/wordprocessingInk" xmlns:wpg="http://schemas.microsoft.com/office/word/2010/wordprocessingGroup" xmlns:w14="http://schemas.microsoft.com/office/word/2010/wordml" xmlns:w="http://schemas.openxmlformats.org/wordprocessingml/2006/main" xmlns:w10="urn:schemas-microsoft-com:office:word" xmlns:wp14="http://schemas.microsoft.com/office/word/2010/wordprocessingDrawing" xmlns:v="urn:schemas-microsoft-com:vml" xmlns:o="urn:schemas-microsoft-com:office:office" xmlns:mc="http://schemas.openxmlformats.org/markup-compatibility/2006" xmlns:wpc="http://schemas.microsoft.com/office/word/2010/wordprocessingCanvas" xmlns="">
                             <a14:imgLayer r:embed="rId8">
                               <a14:imgEffect>
                                 <a14:saturation sat="0"/>
@@ -1370,7 +1257,7 @@
                           </a14:imgProps>
                         </a:ext>
                         <a:ext uri="{28A0092B-C50C-407E-A947-70E740481C1C}">
-                          <a14:useLocalDpi xmlns:a14="http://schemas.microsoft.com/office/drawing/2010/main" val="0"/>
+                          <a14:useLocalDpi xmlns:a14="http://schemas.microsoft.com/office/drawing/2010/main" xmlns:wps="http://schemas.microsoft.com/office/word/2010/wordprocessingShape" xmlns:wpi="http://schemas.microsoft.com/office/word/2010/wordprocessingInk" xmlns:wpg="http://schemas.microsoft.com/office/word/2010/wordprocessingGroup" xmlns:w14="http://schemas.microsoft.com/office/word/2010/wordml" xmlns:w="http://schemas.openxmlformats.org/wordprocessingml/2006/main" xmlns:w10="urn:schemas-microsoft-com:office:word" xmlns:wp14="http://schemas.microsoft.com/office/word/2010/wordprocessingDrawing" xmlns:v="urn:schemas-microsoft-com:vml" xmlns:o="urn:schemas-microsoft-com:office:office" xmlns:mc="http://schemas.openxmlformats.org/markup-compatibility/2006" xmlns:wpc="http://schemas.microsoft.com/office/word/2010/wordprocessingCanvas" xmlns="" val="0"/>
                         </a:ext>
                       </a:extLst>
                     </a:blip>
@@ -1390,12 +1277,6 @@
                 </pic:pic>
               </a:graphicData>
             </a:graphic>
-            <wp14:sizeRelH relativeFrom="page">
-              <wp14:pctWidth>0</wp14:pctWidth>
-            </wp14:sizeRelH>
-            <wp14:sizeRelV relativeFrom="page">
-              <wp14:pctHeight>0</wp14:pctHeight>
-            </wp14:sizeRelV>
           </wp:anchor>
         </w:drawing>
       </w:r>
@@ -1489,25 +1370,7 @@
           <w:sz w:val="44"/>
           <w:szCs w:val="44"/>
         </w:rPr>
-        <w:t>5</w:t>
-      </w:r>
-      <w:r>
-        <w:rPr>
-          <w:rFonts w:ascii="Verdana" w:hAnsi="Verdana" w:cs="Arial"/>
-          <w:b/>
-          <w:sz w:val="44"/>
-          <w:szCs w:val="44"/>
-        </w:rPr>
-        <w:t xml:space="preserve">. </w:t>
-      </w:r>
-      <w:r>
-        <w:rPr>
-          <w:rFonts w:ascii="Verdana" w:hAnsi="Verdana" w:cs="Arial"/>
-          <w:b/>
-          <w:sz w:val="44"/>
-          <w:szCs w:val="44"/>
-        </w:rPr>
-        <w:t>Listen to music</w:t>
+        <w:t>5. Listen to music</w:t>
       </w:r>
     </w:p>
     <w:p>
@@ -1527,7 +1390,7 @@
           <w:noProof/>
           <w:sz w:val="44"/>
           <w:szCs w:val="44"/>
-          <w:lang w:eastAsia="en-CA"/>
+          <w:lang w:val="en-US"/>
         </w:rPr>
         <w:drawing>
           <wp:inline distT="0" distB="0" distL="0" distR="0">
@@ -1545,10 +1408,10 @@
                     <pic:cNvPicPr/>
                   </pic:nvPicPr>
                   <pic:blipFill>
-                    <a:blip r:embed="rId15">
+                    <a:blip r:embed="rId15" cstate="print">
                       <a:extLst>
                         <a:ext uri="{28A0092B-C50C-407E-A947-70E740481C1C}">
-                          <a14:useLocalDpi xmlns:a14="http://schemas.microsoft.com/office/drawing/2010/main" val="0"/>
+                          <a14:useLocalDpi xmlns:a14="http://schemas.microsoft.com/office/drawing/2010/main" xmlns:wps="http://schemas.microsoft.com/office/word/2010/wordprocessingShape" xmlns:wpi="http://schemas.microsoft.com/office/word/2010/wordprocessingInk" xmlns:wpg="http://schemas.microsoft.com/office/word/2010/wordprocessingGroup" xmlns:w14="http://schemas.microsoft.com/office/word/2010/wordml" xmlns:w="http://schemas.openxmlformats.org/wordprocessingml/2006/main" xmlns:w10="urn:schemas-microsoft-com:office:word" xmlns:wp14="http://schemas.microsoft.com/office/word/2010/wordprocessingDrawing" xmlns:v="urn:schemas-microsoft-com:vml" xmlns:o="urn:schemas-microsoft-com:office:office" xmlns:mc="http://schemas.openxmlformats.org/markup-compatibility/2006" xmlns:wpc="http://schemas.microsoft.com/office/word/2010/wordprocessingCanvas" xmlns="" val="0"/>
                         </a:ext>
                       </a:extLst>
                     </a:blip>
@@ -1656,10 +1519,10 @@
           <w:noProof/>
           <w:sz w:val="44"/>
           <w:szCs w:val="44"/>
-          <w:lang w:eastAsia="en-CA"/>
+          <w:lang w:val="en-US"/>
         </w:rPr>
         <w:drawing>
-          <wp:anchor distT="0" distB="0" distL="114300" distR="114300" simplePos="0" relativeHeight="251671552" behindDoc="1" locked="0" layoutInCell="1" allowOverlap="1" wp14:anchorId="7782142D" wp14:editId="544CEC85">
+          <wp:anchor distT="0" distB="0" distL="114300" distR="114300" simplePos="0" relativeHeight="251658240" behindDoc="1" locked="0" layoutInCell="1" allowOverlap="1">
             <wp:simplePos x="0" y="0"/>
             <wp:positionH relativeFrom="column">
               <wp:posOffset>1102995</wp:posOffset>
@@ -1685,7 +1548,7 @@
                     <a:blip r:embed="rId13" cstate="print">
                       <a:extLst>
                         <a:ext uri="{28A0092B-C50C-407E-A947-70E740481C1C}">
-                          <a14:useLocalDpi xmlns:a14="http://schemas.microsoft.com/office/drawing/2010/main" val="0"/>
+                          <a14:useLocalDpi xmlns:a14="http://schemas.microsoft.com/office/drawing/2010/main" xmlns:wps="http://schemas.microsoft.com/office/word/2010/wordprocessingShape" xmlns:wpi="http://schemas.microsoft.com/office/word/2010/wordprocessingInk" xmlns:wpg="http://schemas.microsoft.com/office/word/2010/wordprocessingGroup" xmlns:w14="http://schemas.microsoft.com/office/word/2010/wordml" xmlns:w="http://schemas.openxmlformats.org/wordprocessingml/2006/main" xmlns:w10="urn:schemas-microsoft-com:office:word" xmlns:wp14="http://schemas.microsoft.com/office/word/2010/wordprocessingDrawing" xmlns:v="urn:schemas-microsoft-com:vml" xmlns:o="urn:schemas-microsoft-com:office:office" xmlns:mc="http://schemas.openxmlformats.org/markup-compatibility/2006" xmlns:wpc="http://schemas.microsoft.com/office/word/2010/wordprocessingCanvas" xmlns="" val="0"/>
                         </a:ext>
                       </a:extLst>
                     </a:blip>
@@ -1705,22 +1568,16 @@
                 </pic:pic>
               </a:graphicData>
             </a:graphic>
-            <wp14:sizeRelH relativeFrom="page">
-              <wp14:pctWidth>0</wp14:pctWidth>
-            </wp14:sizeRelH>
-            <wp14:sizeRelV relativeFrom="page">
-              <wp14:pctHeight>0</wp14:pctHeight>
-            </wp14:sizeRelV>
           </wp:anchor>
         </w:drawing>
       </w:r>
       <w:r>
         <w:rPr>
           <w:noProof/>
-          <w:lang w:eastAsia="en-CA"/>
+          <w:lang w:val="en-US"/>
         </w:rPr>
         <w:drawing>
-          <wp:anchor distT="0" distB="0" distL="114300" distR="114300" simplePos="0" relativeHeight="251670528" behindDoc="1" locked="0" layoutInCell="1" allowOverlap="1" wp14:anchorId="261A92FE" wp14:editId="6485EA98">
+          <wp:anchor distT="0" distB="0" distL="114300" distR="114300" simplePos="0" relativeHeight="251657216" behindDoc="1" locked="0" layoutInCell="1" allowOverlap="1">
             <wp:simplePos x="0" y="0"/>
             <wp:positionH relativeFrom="column">
               <wp:posOffset>0</wp:posOffset>
@@ -1743,10 +1600,10 @@
                     <pic:cNvPicPr/>
                   </pic:nvPicPr>
                   <pic:blipFill>
-                    <a:blip r:embed="rId16">
+                    <a:blip r:embed="rId16" cstate="print">
                       <a:extLst>
                         <a:ext uri="{28A0092B-C50C-407E-A947-70E740481C1C}">
-                          <a14:useLocalDpi xmlns:a14="http://schemas.microsoft.com/office/drawing/2010/main" val="0"/>
+                          <a14:useLocalDpi xmlns:a14="http://schemas.microsoft.com/office/drawing/2010/main" xmlns:wps="http://schemas.microsoft.com/office/word/2010/wordprocessingShape" xmlns:wpi="http://schemas.microsoft.com/office/word/2010/wordprocessingInk" xmlns:wpg="http://schemas.microsoft.com/office/word/2010/wordprocessingGroup" xmlns:w14="http://schemas.microsoft.com/office/word/2010/wordml" xmlns:w="http://schemas.openxmlformats.org/wordprocessingml/2006/main" xmlns:w10="urn:schemas-microsoft-com:office:word" xmlns:wp14="http://schemas.microsoft.com/office/word/2010/wordprocessingDrawing" xmlns:v="urn:schemas-microsoft-com:vml" xmlns:o="urn:schemas-microsoft-com:office:office" xmlns:mc="http://schemas.openxmlformats.org/markup-compatibility/2006" xmlns:wpc="http://schemas.microsoft.com/office/word/2010/wordprocessingCanvas" xmlns="" val="0"/>
                         </a:ext>
                       </a:extLst>
                     </a:blip>
@@ -1766,12 +1623,6 @@
                 </pic:pic>
               </a:graphicData>
             </a:graphic>
-            <wp14:sizeRelH relativeFrom="page">
-              <wp14:pctWidth>0</wp14:pctWidth>
-            </wp14:sizeRelH>
-            <wp14:sizeRelV relativeFrom="page">
-              <wp14:pctHeight>0</wp14:pctHeight>
-            </wp14:sizeRelV>
           </wp:anchor>
         </w:drawing>
       </w:r>
@@ -1848,10 +1699,10 @@
       <w:r>
         <w:rPr>
           <w:noProof/>
-          <w:lang w:eastAsia="en-CA"/>
+          <w:lang w:val="en-US"/>
         </w:rPr>
         <w:drawing>
-          <wp:anchor distT="0" distB="0" distL="114300" distR="114300" simplePos="0" relativeHeight="251673600" behindDoc="1" locked="0" layoutInCell="1" allowOverlap="1" wp14:anchorId="0085BEA3" wp14:editId="25EF1888">
+          <wp:anchor distT="0" distB="0" distL="114300" distR="114300" simplePos="0" relativeHeight="251659264" behindDoc="1" locked="0" layoutInCell="1" allowOverlap="1">
             <wp:simplePos x="0" y="0"/>
             <wp:positionH relativeFrom="column">
               <wp:posOffset>57150</wp:posOffset>
@@ -1874,10 +1725,10 @@
                     <pic:cNvPicPr/>
                   </pic:nvPicPr>
                   <pic:blipFill>
-                    <a:blip r:embed="rId16">
+                    <a:blip r:embed="rId16" cstate="print">
                       <a:extLst>
                         <a:ext uri="{28A0092B-C50C-407E-A947-70E740481C1C}">
-                          <a14:useLocalDpi xmlns:a14="http://schemas.microsoft.com/office/drawing/2010/main" val="0"/>
+                          <a14:useLocalDpi xmlns:a14="http://schemas.microsoft.com/office/drawing/2010/main" xmlns:wps="http://schemas.microsoft.com/office/word/2010/wordprocessingShape" xmlns:wpi="http://schemas.microsoft.com/office/word/2010/wordprocessingInk" xmlns:wpg="http://schemas.microsoft.com/office/word/2010/wordprocessingGroup" xmlns:w14="http://schemas.microsoft.com/office/word/2010/wordml" xmlns:w="http://schemas.openxmlformats.org/wordprocessingml/2006/main" xmlns:w10="urn:schemas-microsoft-com:office:word" xmlns:wp14="http://schemas.microsoft.com/office/word/2010/wordprocessingDrawing" xmlns:v="urn:schemas-microsoft-com:vml" xmlns:o="urn:schemas-microsoft-com:office:office" xmlns:mc="http://schemas.openxmlformats.org/markup-compatibility/2006" xmlns:wpc="http://schemas.microsoft.com/office/word/2010/wordprocessingCanvas" xmlns="" val="0"/>
                         </a:ext>
                       </a:extLst>
                     </a:blip>
@@ -1897,12 +1748,6 @@
                 </pic:pic>
               </a:graphicData>
             </a:graphic>
-            <wp14:sizeRelH relativeFrom="page">
-              <wp14:pctWidth>0</wp14:pctWidth>
-            </wp14:sizeRelH>
-            <wp14:sizeRelV relativeFrom="page">
-              <wp14:pctHeight>0</wp14:pctHeight>
-            </wp14:sizeRelV>
           </wp:anchor>
         </w:drawing>
       </w:r>
@@ -1953,10 +1798,10 @@
           <w:noProof/>
           <w:sz w:val="44"/>
           <w:szCs w:val="44"/>
-          <w:lang w:eastAsia="en-CA"/>
+          <w:lang w:val="en-US"/>
         </w:rPr>
         <w:drawing>
-          <wp:anchor distT="0" distB="0" distL="114300" distR="114300" simplePos="0" relativeHeight="251675648" behindDoc="1" locked="0" layoutInCell="1" allowOverlap="1" wp14:anchorId="0868D656" wp14:editId="38F356AB">
+          <wp:anchor distT="0" distB="0" distL="114300" distR="114300" simplePos="0" relativeHeight="251660288" behindDoc="1" locked="0" layoutInCell="1" allowOverlap="1">
             <wp:simplePos x="0" y="0"/>
             <wp:positionH relativeFrom="column">
               <wp:posOffset>3941445</wp:posOffset>
@@ -1982,7 +1827,7 @@
                     <a:blip r:embed="rId13" cstate="print">
                       <a:extLst>
                         <a:ext uri="{28A0092B-C50C-407E-A947-70E740481C1C}">
-                          <a14:useLocalDpi xmlns:a14="http://schemas.microsoft.com/office/drawing/2010/main" val="0"/>
+                          <a14:useLocalDpi xmlns:a14="http://schemas.microsoft.com/office/drawing/2010/main" xmlns:wps="http://schemas.microsoft.com/office/word/2010/wordprocessingShape" xmlns:wpi="http://schemas.microsoft.com/office/word/2010/wordprocessingInk" xmlns:wpg="http://schemas.microsoft.com/office/word/2010/wordprocessingGroup" xmlns:w14="http://schemas.microsoft.com/office/word/2010/wordml" xmlns:w="http://schemas.openxmlformats.org/wordprocessingml/2006/main" xmlns:w10="urn:schemas-microsoft-com:office:word" xmlns:wp14="http://schemas.microsoft.com/office/word/2010/wordprocessingDrawing" xmlns:v="urn:schemas-microsoft-com:vml" xmlns:o="urn:schemas-microsoft-com:office:office" xmlns:mc="http://schemas.openxmlformats.org/markup-compatibility/2006" xmlns:wpc="http://schemas.microsoft.com/office/word/2010/wordprocessingCanvas" xmlns="" val="0"/>
                         </a:ext>
                       </a:extLst>
                     </a:blip>
@@ -2002,12 +1847,6 @@
                 </pic:pic>
               </a:graphicData>
             </a:graphic>
-            <wp14:sizeRelH relativeFrom="page">
-              <wp14:pctWidth>0</wp14:pctWidth>
-            </wp14:sizeRelH>
-            <wp14:sizeRelV relativeFrom="page">
-              <wp14:pctHeight>0</wp14:pctHeight>
-            </wp14:sizeRelV>
           </wp:anchor>
         </w:drawing>
       </w:r>
@@ -2064,10 +1903,10 @@
       <w:r>
         <w:rPr>
           <w:noProof/>
-          <w:lang w:eastAsia="en-CA"/>
+          <w:lang w:val="en-US"/>
         </w:rPr>
         <w:drawing>
-          <wp:anchor distT="0" distB="0" distL="114300" distR="114300" simplePos="0" relativeHeight="251677696" behindDoc="1" locked="0" layoutInCell="1" allowOverlap="1" wp14:anchorId="06087515" wp14:editId="0D805443">
+          <wp:anchor distT="0" distB="0" distL="114300" distR="114300" simplePos="0" relativeHeight="251661312" behindDoc="1" locked="0" layoutInCell="1" allowOverlap="1">
             <wp:simplePos x="0" y="0"/>
             <wp:positionH relativeFrom="column">
               <wp:posOffset>152400</wp:posOffset>
@@ -2090,10 +1929,10 @@
                     <pic:cNvPicPr/>
                   </pic:nvPicPr>
                   <pic:blipFill>
-                    <a:blip r:embed="rId16">
+                    <a:blip r:embed="rId16" cstate="print">
                       <a:extLst>
                         <a:ext uri="{28A0092B-C50C-407E-A947-70E740481C1C}">
-                          <a14:useLocalDpi xmlns:a14="http://schemas.microsoft.com/office/drawing/2010/main" val="0"/>
+                          <a14:useLocalDpi xmlns:a14="http://schemas.microsoft.com/office/drawing/2010/main" xmlns:wps="http://schemas.microsoft.com/office/word/2010/wordprocessingShape" xmlns:wpi="http://schemas.microsoft.com/office/word/2010/wordprocessingInk" xmlns:wpg="http://schemas.microsoft.com/office/word/2010/wordprocessingGroup" xmlns:w14="http://schemas.microsoft.com/office/word/2010/wordml" xmlns:w="http://schemas.openxmlformats.org/wordprocessingml/2006/main" xmlns:w10="urn:schemas-microsoft-com:office:word" xmlns:wp14="http://schemas.microsoft.com/office/word/2010/wordprocessingDrawing" xmlns:v="urn:schemas-microsoft-com:vml" xmlns:o="urn:schemas-microsoft-com:office:office" xmlns:mc="http://schemas.openxmlformats.org/markup-compatibility/2006" xmlns:wpc="http://schemas.microsoft.com/office/word/2010/wordprocessingCanvas" xmlns="" val="0"/>
                         </a:ext>
                       </a:extLst>
                     </a:blip>
@@ -2113,12 +1952,6 @@
                 </pic:pic>
               </a:graphicData>
             </a:graphic>
-            <wp14:sizeRelH relativeFrom="page">
-              <wp14:pctWidth>0</wp14:pctWidth>
-            </wp14:sizeRelH>
-            <wp14:sizeRelV relativeFrom="page">
-              <wp14:pctHeight>0</wp14:pctHeight>
-            </wp14:sizeRelV>
           </wp:anchor>
         </w:drawing>
       </w:r>
@@ -2159,10 +1992,10 @@
           <w:noProof/>
           <w:sz w:val="44"/>
           <w:szCs w:val="44"/>
-          <w:lang w:eastAsia="en-CA"/>
+          <w:lang w:val="en-US"/>
         </w:rPr>
         <w:drawing>
-          <wp:anchor distT="0" distB="0" distL="114300" distR="114300" simplePos="0" relativeHeight="251679744" behindDoc="1" locked="0" layoutInCell="1" allowOverlap="1" wp14:anchorId="041093A3" wp14:editId="0AFC74AA">
+          <wp:anchor distT="0" distB="0" distL="114300" distR="114300" simplePos="0" relativeHeight="251662336" behindDoc="1" locked="0" layoutInCell="1" allowOverlap="1">
             <wp:simplePos x="0" y="0"/>
             <wp:positionH relativeFrom="column">
               <wp:posOffset>3274695</wp:posOffset>
@@ -2188,7 +2021,7 @@
                     <a:blip r:embed="rId13" cstate="print">
                       <a:extLst>
                         <a:ext uri="{28A0092B-C50C-407E-A947-70E740481C1C}">
-                          <a14:useLocalDpi xmlns:a14="http://schemas.microsoft.com/office/drawing/2010/main" val="0"/>
+                          <a14:useLocalDpi xmlns:a14="http://schemas.microsoft.com/office/drawing/2010/main" xmlns:wps="http://schemas.microsoft.com/office/word/2010/wordprocessingShape" xmlns:wpi="http://schemas.microsoft.com/office/word/2010/wordprocessingInk" xmlns:wpg="http://schemas.microsoft.com/office/word/2010/wordprocessingGroup" xmlns:w14="http://schemas.microsoft.com/office/word/2010/wordml" xmlns:w="http://schemas.openxmlformats.org/wordprocessingml/2006/main" xmlns:w10="urn:schemas-microsoft-com:office:word" xmlns:wp14="http://schemas.microsoft.com/office/word/2010/wordprocessingDrawing" xmlns:v="urn:schemas-microsoft-com:vml" xmlns:o="urn:schemas-microsoft-com:office:office" xmlns:mc="http://schemas.openxmlformats.org/markup-compatibility/2006" xmlns:wpc="http://schemas.microsoft.com/office/word/2010/wordprocessingCanvas" xmlns="" val="0"/>
                         </a:ext>
                       </a:extLst>
                     </a:blip>
@@ -2208,12 +2041,6 @@
                 </pic:pic>
               </a:graphicData>
             </a:graphic>
-            <wp14:sizeRelH relativeFrom="page">
-              <wp14:pctWidth>0</wp14:pctWidth>
-            </wp14:sizeRelH>
-            <wp14:sizeRelV relativeFrom="page">
-              <wp14:pctHeight>0</wp14:pctHeight>
-            </wp14:sizeRelV>
           </wp:anchor>
         </w:drawing>
       </w:r>
@@ -2272,10 +2099,10 @@
       <w:r>
         <w:rPr>
           <w:noProof/>
-          <w:lang w:eastAsia="en-CA"/>
+          <w:lang w:val="en-US"/>
         </w:rPr>
         <w:drawing>
-          <wp:anchor distT="0" distB="0" distL="114300" distR="114300" simplePos="0" relativeHeight="251681792" behindDoc="1" locked="0" layoutInCell="1" allowOverlap="1" wp14:anchorId="121443D3" wp14:editId="2E7AB39F">
+          <wp:anchor distT="0" distB="0" distL="114300" distR="114300" simplePos="0" relativeHeight="251663360" behindDoc="1" locked="0" layoutInCell="1" allowOverlap="1">
             <wp:simplePos x="0" y="0"/>
             <wp:positionH relativeFrom="column">
               <wp:posOffset>152400</wp:posOffset>
@@ -2298,10 +2125,10 @@
                     <pic:cNvPicPr/>
                   </pic:nvPicPr>
                   <pic:blipFill>
-                    <a:blip r:embed="rId16">
+                    <a:blip r:embed="rId16" cstate="print">
                       <a:extLst>
                         <a:ext uri="{28A0092B-C50C-407E-A947-70E740481C1C}">
-                          <a14:useLocalDpi xmlns:a14="http://schemas.microsoft.com/office/drawing/2010/main" val="0"/>
+                          <a14:useLocalDpi xmlns:a14="http://schemas.microsoft.com/office/drawing/2010/main" xmlns:wps="http://schemas.microsoft.com/office/word/2010/wordprocessingShape" xmlns:wpi="http://schemas.microsoft.com/office/word/2010/wordprocessingInk" xmlns:wpg="http://schemas.microsoft.com/office/word/2010/wordprocessingGroup" xmlns:w14="http://schemas.microsoft.com/office/word/2010/wordml" xmlns:w="http://schemas.openxmlformats.org/wordprocessingml/2006/main" xmlns:w10="urn:schemas-microsoft-com:office:word" xmlns:wp14="http://schemas.microsoft.com/office/word/2010/wordprocessingDrawing" xmlns:v="urn:schemas-microsoft-com:vml" xmlns:o="urn:schemas-microsoft-com:office:office" xmlns:mc="http://schemas.openxmlformats.org/markup-compatibility/2006" xmlns:wpc="http://schemas.microsoft.com/office/word/2010/wordprocessingCanvas" xmlns="" val="0"/>
                         </a:ext>
                       </a:extLst>
                     </a:blip>
@@ -2321,12 +2148,6 @@
                 </pic:pic>
               </a:graphicData>
             </a:graphic>
-            <wp14:sizeRelH relativeFrom="page">
-              <wp14:pctWidth>0</wp14:pctWidth>
-            </wp14:sizeRelH>
-            <wp14:sizeRelV relativeFrom="page">
-              <wp14:pctHeight>0</wp14:pctHeight>
-            </wp14:sizeRelV>
           </wp:anchor>
         </w:drawing>
       </w:r>
@@ -2356,19 +2177,19 @@
           <w:noProof/>
           <w:sz w:val="44"/>
           <w:szCs w:val="44"/>
-          <w:lang w:eastAsia="en-CA"/>
+          <w:lang w:val="en-US"/>
         </w:rPr>
         <w:drawing>
-          <wp:anchor distT="0" distB="0" distL="114300" distR="114300" simplePos="0" relativeHeight="251683840" behindDoc="1" locked="0" layoutInCell="1" allowOverlap="1" wp14:anchorId="12BC510B" wp14:editId="5D7DC4F9">
+          <wp:anchor distT="0" distB="0" distL="114300" distR="114300" simplePos="0" relativeHeight="251664384" behindDoc="1" locked="0" layoutInCell="1" allowOverlap="1">
             <wp:simplePos x="0" y="0"/>
             <wp:positionH relativeFrom="column">
-              <wp:posOffset>2684145</wp:posOffset>
+              <wp:posOffset>2680335</wp:posOffset>
             </wp:positionH>
             <wp:positionV relativeFrom="paragraph">
-              <wp:posOffset>2454910</wp:posOffset>
+              <wp:posOffset>2344420</wp:posOffset>
             </wp:positionV>
-            <wp:extent cx="838200" cy="971550"/>
-            <wp:effectExtent l="47625" t="0" r="85725" b="0"/>
+            <wp:extent cx="843915" cy="977265"/>
+            <wp:effectExtent l="95250" t="0" r="184785" b="0"/>
             <wp:wrapNone/>
             <wp:docPr id="29" name="Picture 29"/>
             <wp:cNvGraphicFramePr>
@@ -2385,7 +2206,7 @@
                     <a:blip r:embed="rId13" cstate="print">
                       <a:extLst>
                         <a:ext uri="{28A0092B-C50C-407E-A947-70E740481C1C}">
-                          <a14:useLocalDpi xmlns:a14="http://schemas.microsoft.com/office/drawing/2010/main" val="0"/>
+                          <a14:useLocalDpi xmlns:a14="http://schemas.microsoft.com/office/drawing/2010/main" xmlns:wps="http://schemas.microsoft.com/office/word/2010/wordprocessingShape" xmlns:wpi="http://schemas.microsoft.com/office/word/2010/wordprocessingInk" xmlns:wpg="http://schemas.microsoft.com/office/word/2010/wordprocessingGroup" xmlns:w14="http://schemas.microsoft.com/office/word/2010/wordml" xmlns:w="http://schemas.openxmlformats.org/wordprocessingml/2006/main" xmlns:w10="urn:schemas-microsoft-com:office:word" xmlns:wp14="http://schemas.microsoft.com/office/word/2010/wordprocessingDrawing" xmlns:v="urn:schemas-microsoft-com:vml" xmlns:o="urn:schemas-microsoft-com:office:office" xmlns:mc="http://schemas.openxmlformats.org/markup-compatibility/2006" xmlns:wpc="http://schemas.microsoft.com/office/word/2010/wordprocessingCanvas" xmlns="" val="0"/>
                         </a:ext>
                       </a:extLst>
                     </a:blip>
@@ -2396,7 +2217,7 @@
                   <pic:spPr>
                     <a:xfrm rot="14822139" flipH="1">
                       <a:off x="0" y="0"/>
-                      <a:ext cx="838200" cy="971550"/>
+                      <a:ext cx="843915" cy="977265"/>
                     </a:xfrm>
                     <a:prstGeom prst="rect">
                       <a:avLst/>
@@ -2405,13 +2226,101 @@
                 </pic:pic>
               </a:graphicData>
             </a:graphic>
-            <wp14:sizeRelH relativeFrom="page">
-              <wp14:pctWidth>0</wp14:pctWidth>
-            </wp14:sizeRelH>
-            <wp14:sizeRelV relativeFrom="page">
-              <wp14:pctHeight>0</wp14:pctHeight>
-            </wp14:sizeRelV>
           </wp:anchor>
+        </w:drawing>
+      </w:r>
+      <w:r>
+        <w:rPr>
+          <w:rFonts w:ascii="Verdana" w:hAnsi="Verdana" w:cs="Arial"/>
+          <w:b/>
+          <w:sz w:val="44"/>
+          <w:szCs w:val="44"/>
+        </w:rPr>
+        <w:br w:type="page"/>
+      </w:r>
+    </w:p>
+    <w:p>
+      <w:pPr>
+        <w:rPr>
+          <w:rFonts w:ascii="Verdana" w:hAnsi="Verdana" w:cs="Arial"/>
+          <w:b/>
+          <w:sz w:val="44"/>
+          <w:szCs w:val="44"/>
+        </w:rPr>
+      </w:pPr>
+      <w:r>
+        <w:rPr>
+          <w:rFonts w:ascii="Verdana" w:hAnsi="Verdana" w:cs="Arial"/>
+          <w:b/>
+          <w:sz w:val="44"/>
+          <w:szCs w:val="44"/>
+        </w:rPr>
+        <w:lastRenderedPageBreak/>
+        <w:t>4. Music Bars</w:t>
+      </w:r>
+    </w:p>
+    <w:p>
+      <w:pPr>
+        <w:rPr>
+          <w:rFonts w:ascii="Verdana" w:hAnsi="Verdana" w:cs="Arial"/>
+          <w:b/>
+          <w:sz w:val="44"/>
+          <w:szCs w:val="44"/>
+        </w:rPr>
+      </w:pPr>
+      <w:r>
+        <w:rPr>
+          <w:rFonts w:ascii="Verdana" w:hAnsi="Verdana" w:cs="Arial"/>
+          <w:b/>
+          <w:noProof/>
+          <w:sz w:val="44"/>
+          <w:szCs w:val="44"/>
+          <w:lang w:val="en-US"/>
+        </w:rPr>
+        <w:drawing>
+          <wp:inline distT="0" distB="0" distL="0" distR="0">
+            <wp:extent cx="5943600" cy="3706032"/>
+            <wp:effectExtent l="19050" t="0" r="0" b="0"/>
+            <wp:docPr id="3" name="Picture 1"/>
+            <wp:cNvGraphicFramePr>
+              <a:graphicFrameLocks xmlns:a="http://schemas.openxmlformats.org/drawingml/2006/main" noChangeAspect="1"/>
+            </wp:cNvGraphicFramePr>
+            <a:graphic xmlns:a="http://schemas.openxmlformats.org/drawingml/2006/main">
+              <a:graphicData uri="http://schemas.openxmlformats.org/drawingml/2006/picture">
+                <pic:pic xmlns:pic="http://schemas.openxmlformats.org/drawingml/2006/picture">
+                  <pic:nvPicPr>
+                    <pic:cNvPr id="0" name="Picture 1"/>
+                    <pic:cNvPicPr>
+                      <a:picLocks noChangeAspect="1" noChangeArrowheads="1"/>
+                    </pic:cNvPicPr>
+                  </pic:nvPicPr>
+                  <pic:blipFill>
+                    <a:blip r:embed="rId17" cstate="print"/>
+                    <a:srcRect/>
+                    <a:stretch>
+                      <a:fillRect/>
+                    </a:stretch>
+                  </pic:blipFill>
+                  <pic:spPr bwMode="auto">
+                    <a:xfrm>
+                      <a:off x="0" y="0"/>
+                      <a:ext cx="5943600" cy="3706032"/>
+                    </a:xfrm>
+                    <a:prstGeom prst="rect">
+                      <a:avLst/>
+                    </a:prstGeom>
+                    <a:noFill/>
+                    <a:ln w="9525">
+                      <a:noFill/>
+                      <a:miter lim="800000"/>
+                      <a:headEnd/>
+                      <a:tailEnd/>
+                    </a:ln>
+                  </pic:spPr>
+                </pic:pic>
+              </a:graphicData>
+            </a:graphic>
+          </wp:inline>
         </w:drawing>
       </w:r>
     </w:p>
@@ -2426,7 +2335,7 @@
 </file>
 
 <file path=word/styles.xml><?xml version="1.0" encoding="utf-8"?>
-<w:styles xmlns:mc="http://schemas.openxmlformats.org/markup-compatibility/2006" xmlns:r="http://schemas.openxmlformats.org/officeDocument/2006/relationships" xmlns:w="http://schemas.openxmlformats.org/wordprocessingml/2006/main" xmlns:w14="http://schemas.microsoft.com/office/word/2010/wordml" mc:Ignorable="w14">
+<w:styles xmlns:r="http://schemas.openxmlformats.org/officeDocument/2006/relationships" xmlns:w="http://schemas.openxmlformats.org/wordprocessingml/2006/main">
   <w:docDefaults>
     <w:rPrDefault>
       <w:rPr>
@@ -2584,6 +2493,7 @@
   <w:style w:type="paragraph" w:default="1" w:styleId="Normal">
     <w:name w:val="Normal"/>
     <w:qFormat/>
+    <w:rsid w:val="002B349E"/>
   </w:style>
   <w:style w:type="character" w:default="1" w:styleId="DefaultParagraphFont">
     <w:name w:val="Default Paragraph Font"/>
@@ -2596,6 +2506,7 @@
     <w:uiPriority w:val="99"/>
     <w:semiHidden/>
     <w:unhideWhenUsed/>
+    <w:qFormat/>
     <w:tblPr>
       <w:tblInd w:w="0" w:type="dxa"/>
       <w:tblCellMar>
@@ -3224,7 +3135,7 @@
 </file>
 
 <file path=customXml/itemProps2.xml><?xml version="1.0" encoding="utf-8"?>
-<ds:datastoreItem xmlns:ds="http://schemas.openxmlformats.org/officeDocument/2006/customXml" ds:itemID="{E7082AF5-DF8A-4C0B-8CE1-85A0F11D53EC}">
+<ds:datastoreItem xmlns:ds="http://schemas.openxmlformats.org/officeDocument/2006/customXml" ds:itemID="{A9D3BC15-15A6-4E32-A106-73F78B4A4E7C}">
   <ds:schemaRefs>
     <ds:schemaRef ds:uri="http://schemas.openxmlformats.org/officeDocument/2006/bibliography"/>
   </ds:schemaRefs>

</xml_diff>